<commit_message>
6y channel EMG and stick tip info added
</commit_message>
<xml_diff>
--- a/docs/IMM_Qualisys_MaxMSP_RT_setup.docx
+++ b/docs/IMM_Qualisys_MaxMSP_RT_setup.docx
@@ -8,157 +8,432 @@
           <w:u w:val="single"/>
         </w:rPr>
       </w:pPr>
-      <w:proofErr w:type="spellStart"/>
       <w:r>
         <w:rPr>
           <w:u w:val="single"/>
         </w:rPr>
-        <w:t>Qualisys</w:t>
-      </w:r>
-      <w:proofErr w:type="spellEnd"/>
-      <w:r>
+        <w:t>Qualisys/MaxMSP Real time feedback setup</w:t>
+      </w:r>
+    </w:p>
+    <w:p>
+      <w:pPr>
         <w:rPr>
           <w:u w:val="single"/>
         </w:rPr>
-        <w:t>/</w:t>
-      </w:r>
-      <w:proofErr w:type="spellStart"/>
+      </w:pPr>
       <w:r>
         <w:rPr>
           <w:u w:val="single"/>
         </w:rPr>
-        <w:t>MaxMSP</w:t>
-      </w:r>
-      <w:proofErr w:type="spellEnd"/>
+        <w:t xml:space="preserve">Brief </w:t>
+      </w:r>
       <w:r>
         <w:rPr>
           <w:u w:val="single"/>
         </w:rPr>
-        <w:t xml:space="preserve"> Real time feedback setup</w:t>
-      </w:r>
+        <w:t>Background</w:t>
+      </w:r>
+    </w:p>
+    <w:p>
+      <w:r>
+        <w:t>Qualisys allows streaming of 3D /Analog data via the Qualisys DHCP server (QDS).  The QDS provides a proxy for transferring data from Qualisys to external programs.  In our case, we are interested in streaming data to MaxMSP.  The QDS is launched automatically when Qualisys Track Manager is launched.</w:t>
+      </w:r>
+    </w:p>
+    <w:p>
+      <w:r>
+        <w:t xml:space="preserve">On the MaxMSP side, we use the “QTM Real-time Server Protocol” (QTM RT protocol).  The </w:t>
+      </w:r>
+      <w:r>
+        <w:t>QTM RT protocol</w:t>
+      </w:r>
+      <w:r>
+        <w:t xml:space="preserve"> provides </w:t>
+      </w:r>
+      <w:r>
+        <w:t>a set of commands for receiving data from the QDS.  The full documentation for the QDS can be found on GitHub at:</w:t>
+      </w:r>
+    </w:p>
+    <w:p>
+      <w:pPr>
+        <w:rPr>
+          <w:lang w:val="sv-SE"/>
+        </w:rPr>
+      </w:pPr>
+      <w:hyperlink r:id="rId6" w:history="1">
+        <w:r>
+          <w:rPr>
+            <w:rStyle w:val="Hyperlink"/>
+            <w:lang w:val="sv-SE"/>
+          </w:rPr>
+          <w:t>https://github.com/beveridges/AUGMENTED_FEEDBACK_DRUMMERS/docs/QTM RT protocol.pdf</w:t>
+        </w:r>
+      </w:hyperlink>
+    </w:p>
+    <w:p>
+      <w:pPr>
+        <w:rPr>
+          <w:lang w:val="sv-SE"/>
+        </w:rPr>
+      </w:pPr>
     </w:p>
     <w:p>
       <w:pPr>
         <w:rPr>
           <w:u w:val="single"/>
+          <w:lang w:val="sv-SE"/>
         </w:rPr>
       </w:pPr>
       <w:r>
         <w:rPr>
           <w:u w:val="single"/>
-        </w:rPr>
-        <w:t xml:space="preserve">Brief </w:t>
-      </w:r>
-      <w:r>
+          <w:lang w:val="sv-SE"/>
+        </w:rPr>
+        <w:t>Current tasks</w:t>
+      </w:r>
+    </w:p>
+    <w:p>
+      <w:r>
+        <w:t xml:space="preserve">In our meeting </w:t>
+      </w:r>
+      <w:r>
+        <w:t xml:space="preserve">on </w:t>
+      </w:r>
+      <w:r>
+        <w:t xml:space="preserve">20/10/21 we discussed the three main stages for the </w:t>
+      </w:r>
+      <w:r>
+        <w:t>project:</w:t>
+      </w:r>
+    </w:p>
+    <w:p>
+      <w:pPr>
+        <w:pStyle w:val="ListParagraph"/>
+        <w:numPr>
+          <w:ilvl w:val="0"/>
+          <w:numId w:val="3"/>
+        </w:numPr>
+      </w:pPr>
+      <w:r>
+        <w:t xml:space="preserve">The ‘technical stuff’.  Development of a minimum working example (MWE) and </w:t>
+      </w:r>
+      <w:r>
+        <w:t>supporting documentation (this document)</w:t>
+      </w:r>
+    </w:p>
+    <w:p>
+      <w:pPr>
+        <w:pStyle w:val="ListParagraph"/>
+        <w:numPr>
+          <w:ilvl w:val="0"/>
+          <w:numId w:val="3"/>
+        </w:numPr>
+      </w:pPr>
+      <w:r>
+        <w:t>The background literature that will guide the experimental design.  Chapter 11 Augmented Feedback, Motor Control and Learning.</w:t>
+      </w:r>
+    </w:p>
+    <w:p>
+      <w:pPr>
+        <w:pStyle w:val="ListParagraph"/>
+        <w:numPr>
+          <w:ilvl w:val="0"/>
+          <w:numId w:val="3"/>
+        </w:numPr>
+      </w:pPr>
+      <w:r>
+        <w:t>Deciding how best to present the feedback to our participants.  The fun part.</w:t>
+      </w:r>
+    </w:p>
+    <w:p/>
+    <w:p>
+      <w:pPr>
         <w:rPr>
           <w:u w:val="single"/>
         </w:rPr>
-        <w:t>Background</w:t>
-      </w:r>
-    </w:p>
-    <w:p>
-      <w:proofErr w:type="spellStart"/>
-      <w:r>
-        <w:t>Qualisys</w:t>
-      </w:r>
-      <w:proofErr w:type="spellEnd"/>
-      <w:r>
-        <w:t xml:space="preserve"> allows streaming of 3D /</w:t>
-      </w:r>
-      <w:proofErr w:type="gramStart"/>
-      <w:r>
-        <w:t>Analog</w:t>
-      </w:r>
-      <w:proofErr w:type="gramEnd"/>
-      <w:r>
-        <w:t xml:space="preserve"> data via the </w:t>
-      </w:r>
-      <w:proofErr w:type="spellStart"/>
-      <w:r>
-        <w:t>Qualisys</w:t>
-      </w:r>
-      <w:proofErr w:type="spellEnd"/>
-      <w:r>
-        <w:t xml:space="preserve"> DHCP server (QDS).  The QDS provides a proxy for transferring data from </w:t>
-      </w:r>
-      <w:proofErr w:type="spellStart"/>
-      <w:r>
-        <w:t>Qualisys</w:t>
-      </w:r>
-      <w:proofErr w:type="spellEnd"/>
-      <w:r>
-        <w:t xml:space="preserve"> to external programs.  In our case, we are interested in streaming data to </w:t>
-      </w:r>
-      <w:proofErr w:type="spellStart"/>
-      <w:r>
-        <w:t>MaxMSP</w:t>
-      </w:r>
-      <w:proofErr w:type="spellEnd"/>
-      <w:r>
-        <w:t xml:space="preserve">.  The QDS is launched automatically when </w:t>
-      </w:r>
-      <w:proofErr w:type="spellStart"/>
-      <w:r>
-        <w:t>Qualisys</w:t>
-      </w:r>
-      <w:proofErr w:type="spellEnd"/>
-      <w:r>
-        <w:t xml:space="preserve"> Track Manager is launched.</w:t>
-      </w:r>
-    </w:p>
-    <w:p>
-      <w:r>
-        <w:t xml:space="preserve">On the </w:t>
-      </w:r>
-      <w:proofErr w:type="spellStart"/>
-      <w:r>
-        <w:t>MaxMSP</w:t>
-      </w:r>
-      <w:proofErr w:type="spellEnd"/>
-      <w:r>
-        <w:t xml:space="preserve"> side, we use the “QTM Real-time Server Protocol” (QTM RT protocol).  The </w:t>
-      </w:r>
-      <w:r>
-        <w:t>QTM RT protocol</w:t>
-      </w:r>
-      <w:r>
-        <w:t xml:space="preserve"> provides </w:t>
-      </w:r>
-      <w:r>
-        <w:t>a set of commands for receiving data from the QDS.  The full documentation for the QDS can be found on GitHub at:</w:t>
-      </w:r>
-    </w:p>
-    <w:p>
-      <w:pPr>
-        <w:rPr>
-          <w:lang w:val="sv-SE"/>
-        </w:rPr>
-      </w:pPr>
-      <w:r>
-        <w:rPr>
-          <w:lang w:val="sv-SE"/>
-        </w:rPr>
-        <w:t>https://github.com/beveridges/AUGMENTED_FEEDBACK_DRUMMERS/</w:t>
+      </w:pPr>
+      <w:r>
+        <w:rPr>
+          <w:u w:val="single"/>
+        </w:rPr>
+        <w:t>MWE protocol</w:t>
+      </w:r>
+    </w:p>
+    <w:p>
+      <w:r>
+        <w:t>Please follow these steps to run the Minimum Working Example (MWE).</w:t>
+      </w:r>
+    </w:p>
+    <w:p>
+      <w:pPr>
+        <w:pStyle w:val="ListParagraph"/>
+        <w:numPr>
+          <w:ilvl w:val="0"/>
+          <w:numId w:val="4"/>
+        </w:numPr>
+      </w:pPr>
+      <w:r>
+        <w:t xml:space="preserve">Launch the Qualisys file.  This can be found at: </w:t>
+      </w:r>
+    </w:p>
+    <w:p>
+      <w:pPr>
+        <w:pStyle w:val="ListParagraph"/>
+      </w:pPr>
+    </w:p>
+    <w:p>
+      <w:pPr>
+        <w:pStyle w:val="ListParagraph"/>
+      </w:pPr>
+      <w:r>
+        <w:t>\AUGMENTED_FEEDBACK_DRUMMERS\Qualisys\MuscleMonitorv0.1\Data</w:t>
+      </w:r>
+      <w:r>
+        <w:t>\120BMP_240HPM_09.08.17.qtm</w:t>
+      </w:r>
+    </w:p>
+    <w:p>
+      <w:pPr>
+        <w:pStyle w:val="ListParagraph"/>
+      </w:pPr>
+    </w:p>
+    <w:p>
+      <w:pPr>
+        <w:pStyle w:val="ListParagraph"/>
+        <w:numPr>
+          <w:ilvl w:val="0"/>
+          <w:numId w:val="4"/>
+        </w:numPr>
+      </w:pPr>
+      <w:r>
+        <w:t xml:space="preserve">Play the Qualisys file with real time output.  You can find this option at the bottom of the </w:t>
+      </w:r>
+      <w:r>
+        <w:rPr>
+          <w:i/>
+        </w:rPr>
+        <w:t>Play</w:t>
+      </w:r>
+      <w:r>
+        <w:t xml:space="preserve"> menu, under </w:t>
+      </w:r>
+      <w:r>
+        <w:rPr>
+          <w:i/>
+        </w:rPr>
+        <w:t>Play with Real-Time Output</w:t>
+      </w:r>
+      <w:r>
+        <w:t>.</w:t>
+      </w:r>
+    </w:p>
+    <w:p>
+      <w:pPr>
+        <w:pStyle w:val="ListParagraph"/>
+      </w:pPr>
+    </w:p>
+    <w:p>
+      <w:pPr>
+        <w:pStyle w:val="ListParagraph"/>
+        <w:numPr>
+          <w:ilvl w:val="0"/>
+          <w:numId w:val="4"/>
+        </w:numPr>
+      </w:pPr>
+      <w:r>
+        <w:t>Launch the Max patch.  This can be found at:</w:t>
+      </w:r>
+    </w:p>
+    <w:p>
+      <w:pPr>
+        <w:ind w:firstLine="720"/>
+      </w:pPr>
+      <w:r>
+        <w:t>\</w:t>
+      </w:r>
+      <w:r>
+        <w:t>AUGMENTED_FEEDBACK_DRUMMERS\MaxPatches</w:t>
+      </w:r>
+      <w:r>
+        <w:t>\</w:t>
+      </w:r>
+      <w:r>
+        <w:t>MuscleMonitor_v0.1.maxpat</w:t>
+      </w:r>
+    </w:p>
+    <w:p>
+      <w:pPr>
+        <w:pStyle w:val="ListParagraph"/>
+        <w:numPr>
+          <w:ilvl w:val="0"/>
+          <w:numId w:val="4"/>
+        </w:numPr>
+      </w:pPr>
+      <w:r>
+        <w:t xml:space="preserve">Click on the button named </w:t>
+      </w:r>
+      <w:r>
+        <w:rPr>
+          <w:i/>
+        </w:rPr>
+        <w:t>/qtm Connect 45454</w:t>
+      </w:r>
+      <w:r>
+        <w:rPr>
+          <w:i/>
+        </w:rPr>
+        <w:t xml:space="preserve">.  </w:t>
+      </w:r>
+      <w:r>
+        <w:t>This</w:t>
+      </w:r>
+      <w:r>
+        <w:rPr>
+          <w:i/>
+        </w:rPr>
+        <w:t xml:space="preserve"> </w:t>
+      </w:r>
+      <w:r>
+        <w:t>establishes a connection between the QTM Manager, QDS, and Max.</w:t>
+      </w:r>
+    </w:p>
+    <w:p>
+      <w:pPr>
+        <w:pStyle w:val="ListParagraph"/>
+      </w:pPr>
+    </w:p>
+    <w:p>
+      <w:pPr>
+        <w:pStyle w:val="ListParagraph"/>
+        <w:numPr>
+          <w:ilvl w:val="0"/>
+          <w:numId w:val="4"/>
+        </w:numPr>
+      </w:pPr>
+      <w:r>
+        <w:t xml:space="preserve">Click the button named </w:t>
+      </w:r>
+      <w:r>
+        <w:rPr>
+          <w:i/>
+        </w:rPr>
+        <w:t>/qtm StreamFrames AllFrames AnalogSingle[:1-6]</w:t>
+      </w:r>
+      <w:r>
+        <w:rPr>
+          <w:i/>
+        </w:rPr>
+        <w:t xml:space="preserve">.  </w:t>
+      </w:r>
+      <w:r>
+        <w:t xml:space="preserve">This streams the 6 analog EMG streams.  A this point, the EMG data will be displayed in the 6 plot windows </w:t>
       </w:r>
       <w:bookmarkStart w:id="0" w:name="_GoBack"/>
       <w:bookmarkEnd w:id="0"/>
       <w:r>
-        <w:rPr>
-          <w:lang w:val="sv-SE"/>
-        </w:rPr>
-        <w:t>docs</w:t>
-      </w:r>
-      <w:r>
-        <w:rPr>
-          <w:lang w:val="sv-SE"/>
-        </w:rPr>
-        <w:t>/</w:t>
-      </w:r>
-      <w:r>
-        <w:rPr>
-          <w:lang w:val="sv-SE"/>
-        </w:rPr>
-        <w:t>QTM RT protocol.pdf</w:t>
+        <w:t>on the left side of the patch.</w:t>
+      </w:r>
+    </w:p>
+    <w:p/>
+    <w:p/>
+    <w:p/>
+    <w:p/>
+    <w:p/>
+    <w:p>
+      <w:pPr>
+        <w:rPr>
+          <w:u w:val="single"/>
+        </w:rPr>
+      </w:pPr>
+      <w:r>
+        <w:rPr>
+          <w:u w:val="single"/>
+        </w:rPr>
+        <w:t>Some limitations of the current system</w:t>
+      </w:r>
+    </w:p>
+    <w:p>
+      <w:pPr>
+        <w:pStyle w:val="ListParagraph"/>
+        <w:numPr>
+          <w:ilvl w:val="0"/>
+          <w:numId w:val="6"/>
+        </w:numPr>
+      </w:pPr>
+      <w:r>
+        <w:t xml:space="preserve">Although we can be confident that we are capturing all 6 EMG signals (EMG 1 - EMG 6) in Max, the waveforms in Max look a little ‘sparse’ when compared to the waveform visualisations in Qualisys (to view the analog data in Qualisys got to View &gt; Data Info 1, this will show you the </w:t>
+      </w:r>
+      <w:r>
+        <w:rPr>
+          <w:i/>
+        </w:rPr>
+        <w:t>Analog Data</w:t>
+      </w:r>
+      <w:r>
+        <w:t xml:space="preserve"> window.  To view the waveforms </w:t>
+      </w:r>
+      <w:r>
+        <w:t xml:space="preserve">right </w:t>
+      </w:r>
+      <w:r>
+        <w:t xml:space="preserve">click on one of the EMG signals in the </w:t>
+      </w:r>
+      <w:r>
+        <w:rPr>
+          <w:i/>
+        </w:rPr>
+        <w:t>Analog Data</w:t>
+      </w:r>
+      <w:r>
+        <w:rPr>
+          <w:i/>
+        </w:rPr>
+        <w:t xml:space="preserve"> </w:t>
+      </w:r>
+      <w:r>
+        <w:t xml:space="preserve">window, select Plot &gt; channel(s).  </w:t>
+      </w:r>
+    </w:p>
+    <w:p>
+      <w:pPr>
+        <w:ind w:left="720"/>
+        <w:rPr>
+          <w:i/>
+        </w:rPr>
+      </w:pPr>
+      <w:r>
+        <w:rPr>
+          <w:i/>
+        </w:rPr>
+        <w:t xml:space="preserve">Possible </w:t>
+      </w:r>
+      <w:r>
+        <w:rPr>
+          <w:i/>
+        </w:rPr>
+        <w:t xml:space="preserve">causes:  This disparity is most likely cause by the downsampling factor between Qualisys and Max.  In our setup downsampling ensures low latency </w:t>
+      </w:r>
+      <w:r>
+        <w:rPr>
+          <w:i/>
+        </w:rPr>
+        <w:t>between Qualisys and Max.  It is not clear if the Max waveform sparseness will have a detrimental effect on the system.  We need to perform some testing to better understand this (preferably during real-time participant testing and not real-time playback).</w:t>
+      </w:r>
+    </w:p>
+    <w:p>
+      <w:pPr>
+        <w:ind w:left="720"/>
+        <w:rPr>
+          <w:i/>
+        </w:rPr>
+      </w:pPr>
+    </w:p>
+    <w:p/>
+    <w:p>
+      <w:r>
+        <w:t xml:space="preserve"> </w:t>
+      </w:r>
+      <w:r>
+        <w:t xml:space="preserve"> </w:t>
       </w:r>
     </w:p>
     <w:sectPr>
@@ -169,6 +444,599 @@
     </w:sectPr>
   </w:body>
 </w:document>
+</file>
+
+<file path=word/numbering.xml><?xml version="1.0" encoding="utf-8"?>
+<w:numbering xmlns:wpc="http://schemas.microsoft.com/office/word/2010/wordprocessingCanvas" xmlns:mc="http://schemas.openxmlformats.org/markup-compatibility/2006" xmlns:o="urn:schemas-microsoft-com:office:office" xmlns:r="http://schemas.openxmlformats.org/officeDocument/2006/relationships" xmlns:m="http://schemas.openxmlformats.org/officeDocument/2006/math" xmlns:v="urn:schemas-microsoft-com:vml" xmlns:wp14="http://schemas.microsoft.com/office/word/2010/wordprocessingDrawing" xmlns:wp="http://schemas.openxmlformats.org/drawingml/2006/wordprocessingDrawing" xmlns:w10="urn:schemas-microsoft-com:office:word" xmlns:w="http://schemas.openxmlformats.org/wordprocessingml/2006/main" xmlns:w14="http://schemas.microsoft.com/office/word/2010/wordml" xmlns:w15="http://schemas.microsoft.com/office/word/2012/wordml" xmlns:wpg="http://schemas.microsoft.com/office/word/2010/wordprocessingGroup" xmlns:wpi="http://schemas.microsoft.com/office/word/2010/wordprocessingInk" xmlns:wne="http://schemas.microsoft.com/office/word/2006/wordml" xmlns:wps="http://schemas.microsoft.com/office/word/2010/wordprocessingShape" mc:Ignorable="w14 w15 wp14">
+  <w:abstractNum w:abstractNumId="0" w15:restartNumberingAfterBreak="0">
+    <w:nsid w:val="32BC0100"/>
+    <w:multiLevelType w:val="hybridMultilevel"/>
+    <w:tmpl w:val="16A2B8EC"/>
+    <w:lvl w:ilvl="0" w:tplc="0809000F">
+      <w:start w:val="1"/>
+      <w:numFmt w:val="decimal"/>
+      <w:lvlText w:val="%1."/>
+      <w:lvlJc w:val="left"/>
+      <w:pPr>
+        <w:ind w:left="720" w:hanging="360"/>
+      </w:pPr>
+    </w:lvl>
+    <w:lvl w:ilvl="1" w:tplc="08090019" w:tentative="1">
+      <w:start w:val="1"/>
+      <w:numFmt w:val="lowerLetter"/>
+      <w:lvlText w:val="%2."/>
+      <w:lvlJc w:val="left"/>
+      <w:pPr>
+        <w:ind w:left="1440" w:hanging="360"/>
+      </w:pPr>
+    </w:lvl>
+    <w:lvl w:ilvl="2" w:tplc="0809001B" w:tentative="1">
+      <w:start w:val="1"/>
+      <w:numFmt w:val="lowerRoman"/>
+      <w:lvlText w:val="%3."/>
+      <w:lvlJc w:val="right"/>
+      <w:pPr>
+        <w:ind w:left="2160" w:hanging="180"/>
+      </w:pPr>
+    </w:lvl>
+    <w:lvl w:ilvl="3" w:tplc="0809000F" w:tentative="1">
+      <w:start w:val="1"/>
+      <w:numFmt w:val="decimal"/>
+      <w:lvlText w:val="%4."/>
+      <w:lvlJc w:val="left"/>
+      <w:pPr>
+        <w:ind w:left="2880" w:hanging="360"/>
+      </w:pPr>
+    </w:lvl>
+    <w:lvl w:ilvl="4" w:tplc="08090019" w:tentative="1">
+      <w:start w:val="1"/>
+      <w:numFmt w:val="lowerLetter"/>
+      <w:lvlText w:val="%5."/>
+      <w:lvlJc w:val="left"/>
+      <w:pPr>
+        <w:ind w:left="3600" w:hanging="360"/>
+      </w:pPr>
+    </w:lvl>
+    <w:lvl w:ilvl="5" w:tplc="0809001B" w:tentative="1">
+      <w:start w:val="1"/>
+      <w:numFmt w:val="lowerRoman"/>
+      <w:lvlText w:val="%6."/>
+      <w:lvlJc w:val="right"/>
+      <w:pPr>
+        <w:ind w:left="4320" w:hanging="180"/>
+      </w:pPr>
+    </w:lvl>
+    <w:lvl w:ilvl="6" w:tplc="0809000F" w:tentative="1">
+      <w:start w:val="1"/>
+      <w:numFmt w:val="decimal"/>
+      <w:lvlText w:val="%7."/>
+      <w:lvlJc w:val="left"/>
+      <w:pPr>
+        <w:ind w:left="5040" w:hanging="360"/>
+      </w:pPr>
+    </w:lvl>
+    <w:lvl w:ilvl="7" w:tplc="08090019" w:tentative="1">
+      <w:start w:val="1"/>
+      <w:numFmt w:val="lowerLetter"/>
+      <w:lvlText w:val="%8."/>
+      <w:lvlJc w:val="left"/>
+      <w:pPr>
+        <w:ind w:left="5760" w:hanging="360"/>
+      </w:pPr>
+    </w:lvl>
+    <w:lvl w:ilvl="8" w:tplc="0809001B" w:tentative="1">
+      <w:start w:val="1"/>
+      <w:numFmt w:val="lowerRoman"/>
+      <w:lvlText w:val="%9."/>
+      <w:lvlJc w:val="right"/>
+      <w:pPr>
+        <w:ind w:left="6480" w:hanging="180"/>
+      </w:pPr>
+    </w:lvl>
+  </w:abstractNum>
+  <w:abstractNum w:abstractNumId="1" w15:restartNumberingAfterBreak="0">
+    <w:nsid w:val="3A8C53F6"/>
+    <w:multiLevelType w:val="hybridMultilevel"/>
+    <w:tmpl w:val="9132CA6C"/>
+    <w:lvl w:ilvl="0" w:tplc="0809000F">
+      <w:start w:val="1"/>
+      <w:numFmt w:val="decimal"/>
+      <w:lvlText w:val="%1."/>
+      <w:lvlJc w:val="left"/>
+      <w:pPr>
+        <w:ind w:left="720" w:hanging="360"/>
+      </w:pPr>
+    </w:lvl>
+    <w:lvl w:ilvl="1" w:tplc="08090019" w:tentative="1">
+      <w:start w:val="1"/>
+      <w:numFmt w:val="lowerLetter"/>
+      <w:lvlText w:val="%2."/>
+      <w:lvlJc w:val="left"/>
+      <w:pPr>
+        <w:ind w:left="1440" w:hanging="360"/>
+      </w:pPr>
+    </w:lvl>
+    <w:lvl w:ilvl="2" w:tplc="0809001B" w:tentative="1">
+      <w:start w:val="1"/>
+      <w:numFmt w:val="lowerRoman"/>
+      <w:lvlText w:val="%3."/>
+      <w:lvlJc w:val="right"/>
+      <w:pPr>
+        <w:ind w:left="2160" w:hanging="180"/>
+      </w:pPr>
+    </w:lvl>
+    <w:lvl w:ilvl="3" w:tplc="0809000F" w:tentative="1">
+      <w:start w:val="1"/>
+      <w:numFmt w:val="decimal"/>
+      <w:lvlText w:val="%4."/>
+      <w:lvlJc w:val="left"/>
+      <w:pPr>
+        <w:ind w:left="2880" w:hanging="360"/>
+      </w:pPr>
+    </w:lvl>
+    <w:lvl w:ilvl="4" w:tplc="08090019" w:tentative="1">
+      <w:start w:val="1"/>
+      <w:numFmt w:val="lowerLetter"/>
+      <w:lvlText w:val="%5."/>
+      <w:lvlJc w:val="left"/>
+      <w:pPr>
+        <w:ind w:left="3600" w:hanging="360"/>
+      </w:pPr>
+    </w:lvl>
+    <w:lvl w:ilvl="5" w:tplc="0809001B" w:tentative="1">
+      <w:start w:val="1"/>
+      <w:numFmt w:val="lowerRoman"/>
+      <w:lvlText w:val="%6."/>
+      <w:lvlJc w:val="right"/>
+      <w:pPr>
+        <w:ind w:left="4320" w:hanging="180"/>
+      </w:pPr>
+    </w:lvl>
+    <w:lvl w:ilvl="6" w:tplc="0809000F" w:tentative="1">
+      <w:start w:val="1"/>
+      <w:numFmt w:val="decimal"/>
+      <w:lvlText w:val="%7."/>
+      <w:lvlJc w:val="left"/>
+      <w:pPr>
+        <w:ind w:left="5040" w:hanging="360"/>
+      </w:pPr>
+    </w:lvl>
+    <w:lvl w:ilvl="7" w:tplc="08090019" w:tentative="1">
+      <w:start w:val="1"/>
+      <w:numFmt w:val="lowerLetter"/>
+      <w:lvlText w:val="%8."/>
+      <w:lvlJc w:val="left"/>
+      <w:pPr>
+        <w:ind w:left="5760" w:hanging="360"/>
+      </w:pPr>
+    </w:lvl>
+    <w:lvl w:ilvl="8" w:tplc="0809001B" w:tentative="1">
+      <w:start w:val="1"/>
+      <w:numFmt w:val="lowerRoman"/>
+      <w:lvlText w:val="%9."/>
+      <w:lvlJc w:val="right"/>
+      <w:pPr>
+        <w:ind w:left="6480" w:hanging="180"/>
+      </w:pPr>
+    </w:lvl>
+  </w:abstractNum>
+  <w:abstractNum w:abstractNumId="2" w15:restartNumberingAfterBreak="0">
+    <w:nsid w:val="400C4457"/>
+    <w:multiLevelType w:val="hybridMultilevel"/>
+    <w:tmpl w:val="FF0AA6D4"/>
+    <w:lvl w:ilvl="0" w:tplc="08090001">
+      <w:start w:val="1"/>
+      <w:numFmt w:val="bullet"/>
+      <w:lvlText w:val=""/>
+      <w:lvlJc w:val="left"/>
+      <w:pPr>
+        <w:ind w:left="720" w:hanging="360"/>
+      </w:pPr>
+      <w:rPr>
+        <w:rFonts w:ascii="Symbol" w:hAnsi="Symbol" w:hint="default"/>
+      </w:rPr>
+    </w:lvl>
+    <w:lvl w:ilvl="1" w:tplc="08090003" w:tentative="1">
+      <w:start w:val="1"/>
+      <w:numFmt w:val="bullet"/>
+      <w:lvlText w:val="o"/>
+      <w:lvlJc w:val="left"/>
+      <w:pPr>
+        <w:ind w:left="1440" w:hanging="360"/>
+      </w:pPr>
+      <w:rPr>
+        <w:rFonts w:ascii="Courier New" w:hAnsi="Courier New" w:cs="Courier New" w:hint="default"/>
+      </w:rPr>
+    </w:lvl>
+    <w:lvl w:ilvl="2" w:tplc="08090005" w:tentative="1">
+      <w:start w:val="1"/>
+      <w:numFmt w:val="bullet"/>
+      <w:lvlText w:val=""/>
+      <w:lvlJc w:val="left"/>
+      <w:pPr>
+        <w:ind w:left="2160" w:hanging="360"/>
+      </w:pPr>
+      <w:rPr>
+        <w:rFonts w:ascii="Wingdings" w:hAnsi="Wingdings" w:hint="default"/>
+      </w:rPr>
+    </w:lvl>
+    <w:lvl w:ilvl="3" w:tplc="08090001" w:tentative="1">
+      <w:start w:val="1"/>
+      <w:numFmt w:val="bullet"/>
+      <w:lvlText w:val=""/>
+      <w:lvlJc w:val="left"/>
+      <w:pPr>
+        <w:ind w:left="2880" w:hanging="360"/>
+      </w:pPr>
+      <w:rPr>
+        <w:rFonts w:ascii="Symbol" w:hAnsi="Symbol" w:hint="default"/>
+      </w:rPr>
+    </w:lvl>
+    <w:lvl w:ilvl="4" w:tplc="08090003" w:tentative="1">
+      <w:start w:val="1"/>
+      <w:numFmt w:val="bullet"/>
+      <w:lvlText w:val="o"/>
+      <w:lvlJc w:val="left"/>
+      <w:pPr>
+        <w:ind w:left="3600" w:hanging="360"/>
+      </w:pPr>
+      <w:rPr>
+        <w:rFonts w:ascii="Courier New" w:hAnsi="Courier New" w:cs="Courier New" w:hint="default"/>
+      </w:rPr>
+    </w:lvl>
+    <w:lvl w:ilvl="5" w:tplc="08090005" w:tentative="1">
+      <w:start w:val="1"/>
+      <w:numFmt w:val="bullet"/>
+      <w:lvlText w:val=""/>
+      <w:lvlJc w:val="left"/>
+      <w:pPr>
+        <w:ind w:left="4320" w:hanging="360"/>
+      </w:pPr>
+      <w:rPr>
+        <w:rFonts w:ascii="Wingdings" w:hAnsi="Wingdings" w:hint="default"/>
+      </w:rPr>
+    </w:lvl>
+    <w:lvl w:ilvl="6" w:tplc="08090001" w:tentative="1">
+      <w:start w:val="1"/>
+      <w:numFmt w:val="bullet"/>
+      <w:lvlText w:val=""/>
+      <w:lvlJc w:val="left"/>
+      <w:pPr>
+        <w:ind w:left="5040" w:hanging="360"/>
+      </w:pPr>
+      <w:rPr>
+        <w:rFonts w:ascii="Symbol" w:hAnsi="Symbol" w:hint="default"/>
+      </w:rPr>
+    </w:lvl>
+    <w:lvl w:ilvl="7" w:tplc="08090003" w:tentative="1">
+      <w:start w:val="1"/>
+      <w:numFmt w:val="bullet"/>
+      <w:lvlText w:val="o"/>
+      <w:lvlJc w:val="left"/>
+      <w:pPr>
+        <w:ind w:left="5760" w:hanging="360"/>
+      </w:pPr>
+      <w:rPr>
+        <w:rFonts w:ascii="Courier New" w:hAnsi="Courier New" w:cs="Courier New" w:hint="default"/>
+      </w:rPr>
+    </w:lvl>
+    <w:lvl w:ilvl="8" w:tplc="08090005" w:tentative="1">
+      <w:start w:val="1"/>
+      <w:numFmt w:val="bullet"/>
+      <w:lvlText w:val=""/>
+      <w:lvlJc w:val="left"/>
+      <w:pPr>
+        <w:ind w:left="6480" w:hanging="360"/>
+      </w:pPr>
+      <w:rPr>
+        <w:rFonts w:ascii="Wingdings" w:hAnsi="Wingdings" w:hint="default"/>
+      </w:rPr>
+    </w:lvl>
+  </w:abstractNum>
+  <w:abstractNum w:abstractNumId="3" w15:restartNumberingAfterBreak="0">
+    <w:nsid w:val="4B3E5C2E"/>
+    <w:multiLevelType w:val="hybridMultilevel"/>
+    <w:tmpl w:val="509A7E2A"/>
+    <w:lvl w:ilvl="0" w:tplc="08090001">
+      <w:start w:val="1"/>
+      <w:numFmt w:val="bullet"/>
+      <w:lvlText w:val=""/>
+      <w:lvlJc w:val="left"/>
+      <w:pPr>
+        <w:ind w:left="1080" w:hanging="360"/>
+      </w:pPr>
+      <w:rPr>
+        <w:rFonts w:ascii="Symbol" w:hAnsi="Symbol" w:hint="default"/>
+      </w:rPr>
+    </w:lvl>
+    <w:lvl w:ilvl="1" w:tplc="08090003" w:tentative="1">
+      <w:start w:val="1"/>
+      <w:numFmt w:val="bullet"/>
+      <w:lvlText w:val="o"/>
+      <w:lvlJc w:val="left"/>
+      <w:pPr>
+        <w:ind w:left="1800" w:hanging="360"/>
+      </w:pPr>
+      <w:rPr>
+        <w:rFonts w:ascii="Courier New" w:hAnsi="Courier New" w:cs="Courier New" w:hint="default"/>
+      </w:rPr>
+    </w:lvl>
+    <w:lvl w:ilvl="2" w:tplc="08090005" w:tentative="1">
+      <w:start w:val="1"/>
+      <w:numFmt w:val="bullet"/>
+      <w:lvlText w:val=""/>
+      <w:lvlJc w:val="left"/>
+      <w:pPr>
+        <w:ind w:left="2520" w:hanging="360"/>
+      </w:pPr>
+      <w:rPr>
+        <w:rFonts w:ascii="Wingdings" w:hAnsi="Wingdings" w:hint="default"/>
+      </w:rPr>
+    </w:lvl>
+    <w:lvl w:ilvl="3" w:tplc="08090001" w:tentative="1">
+      <w:start w:val="1"/>
+      <w:numFmt w:val="bullet"/>
+      <w:lvlText w:val=""/>
+      <w:lvlJc w:val="left"/>
+      <w:pPr>
+        <w:ind w:left="3240" w:hanging="360"/>
+      </w:pPr>
+      <w:rPr>
+        <w:rFonts w:ascii="Symbol" w:hAnsi="Symbol" w:hint="default"/>
+      </w:rPr>
+    </w:lvl>
+    <w:lvl w:ilvl="4" w:tplc="08090003" w:tentative="1">
+      <w:start w:val="1"/>
+      <w:numFmt w:val="bullet"/>
+      <w:lvlText w:val="o"/>
+      <w:lvlJc w:val="left"/>
+      <w:pPr>
+        <w:ind w:left="3960" w:hanging="360"/>
+      </w:pPr>
+      <w:rPr>
+        <w:rFonts w:ascii="Courier New" w:hAnsi="Courier New" w:cs="Courier New" w:hint="default"/>
+      </w:rPr>
+    </w:lvl>
+    <w:lvl w:ilvl="5" w:tplc="08090005" w:tentative="1">
+      <w:start w:val="1"/>
+      <w:numFmt w:val="bullet"/>
+      <w:lvlText w:val=""/>
+      <w:lvlJc w:val="left"/>
+      <w:pPr>
+        <w:ind w:left="4680" w:hanging="360"/>
+      </w:pPr>
+      <w:rPr>
+        <w:rFonts w:ascii="Wingdings" w:hAnsi="Wingdings" w:hint="default"/>
+      </w:rPr>
+    </w:lvl>
+    <w:lvl w:ilvl="6" w:tplc="08090001" w:tentative="1">
+      <w:start w:val="1"/>
+      <w:numFmt w:val="bullet"/>
+      <w:lvlText w:val=""/>
+      <w:lvlJc w:val="left"/>
+      <w:pPr>
+        <w:ind w:left="5400" w:hanging="360"/>
+      </w:pPr>
+      <w:rPr>
+        <w:rFonts w:ascii="Symbol" w:hAnsi="Symbol" w:hint="default"/>
+      </w:rPr>
+    </w:lvl>
+    <w:lvl w:ilvl="7" w:tplc="08090003" w:tentative="1">
+      <w:start w:val="1"/>
+      <w:numFmt w:val="bullet"/>
+      <w:lvlText w:val="o"/>
+      <w:lvlJc w:val="left"/>
+      <w:pPr>
+        <w:ind w:left="6120" w:hanging="360"/>
+      </w:pPr>
+      <w:rPr>
+        <w:rFonts w:ascii="Courier New" w:hAnsi="Courier New" w:cs="Courier New" w:hint="default"/>
+      </w:rPr>
+    </w:lvl>
+    <w:lvl w:ilvl="8" w:tplc="08090005" w:tentative="1">
+      <w:start w:val="1"/>
+      <w:numFmt w:val="bullet"/>
+      <w:lvlText w:val=""/>
+      <w:lvlJc w:val="left"/>
+      <w:pPr>
+        <w:ind w:left="6840" w:hanging="360"/>
+      </w:pPr>
+      <w:rPr>
+        <w:rFonts w:ascii="Wingdings" w:hAnsi="Wingdings" w:hint="default"/>
+      </w:rPr>
+    </w:lvl>
+  </w:abstractNum>
+  <w:abstractNum w:abstractNumId="4" w15:restartNumberingAfterBreak="0">
+    <w:nsid w:val="50034C9B"/>
+    <w:multiLevelType w:val="hybridMultilevel"/>
+    <w:tmpl w:val="9132CA6C"/>
+    <w:lvl w:ilvl="0" w:tplc="0809000F">
+      <w:start w:val="1"/>
+      <w:numFmt w:val="decimal"/>
+      <w:lvlText w:val="%1."/>
+      <w:lvlJc w:val="left"/>
+      <w:pPr>
+        <w:ind w:left="720" w:hanging="360"/>
+      </w:pPr>
+    </w:lvl>
+    <w:lvl w:ilvl="1" w:tplc="08090019" w:tentative="1">
+      <w:start w:val="1"/>
+      <w:numFmt w:val="lowerLetter"/>
+      <w:lvlText w:val="%2."/>
+      <w:lvlJc w:val="left"/>
+      <w:pPr>
+        <w:ind w:left="1440" w:hanging="360"/>
+      </w:pPr>
+    </w:lvl>
+    <w:lvl w:ilvl="2" w:tplc="0809001B" w:tentative="1">
+      <w:start w:val="1"/>
+      <w:numFmt w:val="lowerRoman"/>
+      <w:lvlText w:val="%3."/>
+      <w:lvlJc w:val="right"/>
+      <w:pPr>
+        <w:ind w:left="2160" w:hanging="180"/>
+      </w:pPr>
+    </w:lvl>
+    <w:lvl w:ilvl="3" w:tplc="0809000F" w:tentative="1">
+      <w:start w:val="1"/>
+      <w:numFmt w:val="decimal"/>
+      <w:lvlText w:val="%4."/>
+      <w:lvlJc w:val="left"/>
+      <w:pPr>
+        <w:ind w:left="2880" w:hanging="360"/>
+      </w:pPr>
+    </w:lvl>
+    <w:lvl w:ilvl="4" w:tplc="08090019" w:tentative="1">
+      <w:start w:val="1"/>
+      <w:numFmt w:val="lowerLetter"/>
+      <w:lvlText w:val="%5."/>
+      <w:lvlJc w:val="left"/>
+      <w:pPr>
+        <w:ind w:left="3600" w:hanging="360"/>
+      </w:pPr>
+    </w:lvl>
+    <w:lvl w:ilvl="5" w:tplc="0809001B" w:tentative="1">
+      <w:start w:val="1"/>
+      <w:numFmt w:val="lowerRoman"/>
+      <w:lvlText w:val="%6."/>
+      <w:lvlJc w:val="right"/>
+      <w:pPr>
+        <w:ind w:left="4320" w:hanging="180"/>
+      </w:pPr>
+    </w:lvl>
+    <w:lvl w:ilvl="6" w:tplc="0809000F" w:tentative="1">
+      <w:start w:val="1"/>
+      <w:numFmt w:val="decimal"/>
+      <w:lvlText w:val="%7."/>
+      <w:lvlJc w:val="left"/>
+      <w:pPr>
+        <w:ind w:left="5040" w:hanging="360"/>
+      </w:pPr>
+    </w:lvl>
+    <w:lvl w:ilvl="7" w:tplc="08090019" w:tentative="1">
+      <w:start w:val="1"/>
+      <w:numFmt w:val="lowerLetter"/>
+      <w:lvlText w:val="%8."/>
+      <w:lvlJc w:val="left"/>
+      <w:pPr>
+        <w:ind w:left="5760" w:hanging="360"/>
+      </w:pPr>
+    </w:lvl>
+    <w:lvl w:ilvl="8" w:tplc="0809001B" w:tentative="1">
+      <w:start w:val="1"/>
+      <w:numFmt w:val="lowerRoman"/>
+      <w:lvlText w:val="%9."/>
+      <w:lvlJc w:val="right"/>
+      <w:pPr>
+        <w:ind w:left="6480" w:hanging="180"/>
+      </w:pPr>
+    </w:lvl>
+  </w:abstractNum>
+  <w:abstractNum w:abstractNumId="5" w15:restartNumberingAfterBreak="0">
+    <w:nsid w:val="55A31DA7"/>
+    <w:multiLevelType w:val="hybridMultilevel"/>
+    <w:tmpl w:val="B1E41DEC"/>
+    <w:lvl w:ilvl="0" w:tplc="0809000F">
+      <w:start w:val="1"/>
+      <w:numFmt w:val="decimal"/>
+      <w:lvlText w:val="%1."/>
+      <w:lvlJc w:val="left"/>
+      <w:pPr>
+        <w:ind w:left="720" w:hanging="360"/>
+      </w:pPr>
+    </w:lvl>
+    <w:lvl w:ilvl="1" w:tplc="08090019" w:tentative="1">
+      <w:start w:val="1"/>
+      <w:numFmt w:val="lowerLetter"/>
+      <w:lvlText w:val="%2."/>
+      <w:lvlJc w:val="left"/>
+      <w:pPr>
+        <w:ind w:left="1440" w:hanging="360"/>
+      </w:pPr>
+    </w:lvl>
+    <w:lvl w:ilvl="2" w:tplc="0809001B" w:tentative="1">
+      <w:start w:val="1"/>
+      <w:numFmt w:val="lowerRoman"/>
+      <w:lvlText w:val="%3."/>
+      <w:lvlJc w:val="right"/>
+      <w:pPr>
+        <w:ind w:left="2160" w:hanging="180"/>
+      </w:pPr>
+    </w:lvl>
+    <w:lvl w:ilvl="3" w:tplc="0809000F" w:tentative="1">
+      <w:start w:val="1"/>
+      <w:numFmt w:val="decimal"/>
+      <w:lvlText w:val="%4."/>
+      <w:lvlJc w:val="left"/>
+      <w:pPr>
+        <w:ind w:left="2880" w:hanging="360"/>
+      </w:pPr>
+    </w:lvl>
+    <w:lvl w:ilvl="4" w:tplc="08090019" w:tentative="1">
+      <w:start w:val="1"/>
+      <w:numFmt w:val="lowerLetter"/>
+      <w:lvlText w:val="%5."/>
+      <w:lvlJc w:val="left"/>
+      <w:pPr>
+        <w:ind w:left="3600" w:hanging="360"/>
+      </w:pPr>
+    </w:lvl>
+    <w:lvl w:ilvl="5" w:tplc="0809001B" w:tentative="1">
+      <w:start w:val="1"/>
+      <w:numFmt w:val="lowerRoman"/>
+      <w:lvlText w:val="%6."/>
+      <w:lvlJc w:val="right"/>
+      <w:pPr>
+        <w:ind w:left="4320" w:hanging="180"/>
+      </w:pPr>
+    </w:lvl>
+    <w:lvl w:ilvl="6" w:tplc="0809000F" w:tentative="1">
+      <w:start w:val="1"/>
+      <w:numFmt w:val="decimal"/>
+      <w:lvlText w:val="%7."/>
+      <w:lvlJc w:val="left"/>
+      <w:pPr>
+        <w:ind w:left="5040" w:hanging="360"/>
+      </w:pPr>
+    </w:lvl>
+    <w:lvl w:ilvl="7" w:tplc="08090019" w:tentative="1">
+      <w:start w:val="1"/>
+      <w:numFmt w:val="lowerLetter"/>
+      <w:lvlText w:val="%8."/>
+      <w:lvlJc w:val="left"/>
+      <w:pPr>
+        <w:ind w:left="5760" w:hanging="360"/>
+      </w:pPr>
+    </w:lvl>
+    <w:lvl w:ilvl="8" w:tplc="0809001B" w:tentative="1">
+      <w:start w:val="1"/>
+      <w:numFmt w:val="lowerRoman"/>
+      <w:lvlText w:val="%9."/>
+      <w:lvlJc w:val="right"/>
+      <w:pPr>
+        <w:ind w:left="6480" w:hanging="180"/>
+      </w:pPr>
+    </w:lvl>
+  </w:abstractNum>
+  <w:num w:numId="1">
+    <w:abstractNumId w:val="3"/>
+  </w:num>
+  <w:num w:numId="2">
+    <w:abstractNumId w:val="2"/>
+  </w:num>
+  <w:num w:numId="3">
+    <w:abstractNumId w:val="0"/>
+  </w:num>
+  <w:num w:numId="4">
+    <w:abstractNumId w:val="1"/>
+  </w:num>
+  <w:num w:numId="5">
+    <w:abstractNumId w:val="5"/>
+  </w:num>
+  <w:num w:numId="6">
+    <w:abstractNumId w:val="4"/>
+  </w:num>
+</w:numbering>
 </file>
 
 <file path=word/styles.xml><?xml version="1.0" encoding="utf-8"?>
@@ -592,6 +1460,28 @@
     <w:semiHidden/>
     <w:unhideWhenUsed/>
   </w:style>
+  <w:style w:type="paragraph" w:styleId="ListParagraph">
+    <w:name w:val="List Paragraph"/>
+    <w:basedOn w:val="Normal"/>
+    <w:uiPriority w:val="34"/>
+    <w:qFormat/>
+    <w:rsid w:val="007549AD"/>
+    <w:pPr>
+      <w:ind w:left="720"/>
+      <w:contextualSpacing/>
+    </w:pPr>
+  </w:style>
+  <w:style w:type="character" w:styleId="Hyperlink">
+    <w:name w:val="Hyperlink"/>
+    <w:basedOn w:val="DefaultParagraphFont"/>
+    <w:uiPriority w:val="99"/>
+    <w:unhideWhenUsed/>
+    <w:rsid w:val="007549AD"/>
+    <w:rPr>
+      <w:color w:val="0563C1" w:themeColor="hyperlink"/>
+      <w:u w:val="single"/>
+    </w:rPr>
+  </w:style>
 </w:styles>
 </file>
 
@@ -854,4 +1744,16 @@
     </a:ext>
   </a:extLst>
 </a:theme>
+</file>
+
+<file path=customXml/item1.xml><?xml version="1.0" encoding="utf-8"?>
+<b:Sources xmlns:b="http://schemas.openxmlformats.org/officeDocument/2006/bibliography" xmlns="http://schemas.openxmlformats.org/officeDocument/2006/bibliography" SelectedStyle="\APASixthEditionOfficeOnline.xsl" StyleName="APA" Version="6"/>
+</file>
+
+<file path=customXml/itemProps1.xml><?xml version="1.0" encoding="utf-8"?>
+<ds:datastoreItem xmlns:ds="http://schemas.openxmlformats.org/officeDocument/2006/customXml" ds:itemID="{71445A4C-7A57-4EAF-829E-D37740B849C2}">
+  <ds:schemaRefs>
+    <ds:schemaRef ds:uri="http://schemas.openxmlformats.org/officeDocument/2006/bibliography"/>
+  </ds:schemaRefs>
+</ds:datastoreItem>
 </file>
</xml_diff>

<commit_message>
Updates RT setup doc
</commit_message>
<xml_diff>
--- a/docs/IMM_Qualisys_MaxMSP_RT_setup.docx
+++ b/docs/IMM_Qualisys_MaxMSP_RT_setup.docx
@@ -316,7 +316,7 @@
         <w:rPr>
           <w:i/>
         </w:rPr>
-        <w:t>/qtm StreamFrames AllFrames AnalogSingle[:1-6]</w:t>
+        <w:t>/qtm StreamFrames AllFrames AnalogSingle[:1-6] 3D</w:t>
       </w:r>
       <w:r>
         <w:rPr>
@@ -325,43 +325,38 @@
         <w:t xml:space="preserve">.  </w:t>
       </w:r>
       <w:r>
-        <w:t>This streams the 6 analog EMG streams.  A this point, the EMG data will be displayed in the 6 plot windows on the left side of the patch.</w:t>
-      </w:r>
-    </w:p>
-    <w:p>
-      <w:pPr>
-        <w:pStyle w:val="ListParagraph"/>
-      </w:pPr>
-    </w:p>
-    <w:p>
-      <w:pPr>
-        <w:pStyle w:val="ListParagraph"/>
-        <w:numPr>
-          <w:ilvl w:val="0"/>
-          <w:numId w:val="4"/>
-        </w:numPr>
-      </w:pPr>
-      <w:r>
-        <w:t xml:space="preserve">This is the raw data </w:t>
-      </w:r>
+        <w:t xml:space="preserve">This </w:t>
+      </w:r>
+      <w:r>
+        <w:t xml:space="preserve">command tells the QDS to </w:t>
+      </w:r>
+      <w:r>
+        <w:t>streams the 6 analog EMG</w:t>
+      </w:r>
+      <w:r>
+        <w:t xml:space="preserve"> channels and the 3D data</w:t>
+      </w:r>
+      <w:r>
+        <w:t>.  A this point, the EMG data will be displayed in the 6 plot windows on the left side of the patch.</w:t>
+      </w:r>
+      <w:r>
+        <w:t xml:space="preserve">  As an example, we can also see the right stick marker data x, y, and z axes.</w:t>
+      </w:r>
+    </w:p>
+    <w:p/>
+    <w:p>
+      <w:pPr>
+        <w:rPr>
+          <w:u w:val="single"/>
+        </w:rPr>
+      </w:pPr>
       <w:bookmarkStart w:id="0" w:name="_GoBack"/>
       <w:bookmarkEnd w:id="0"/>
-    </w:p>
-    <w:p/>
-    <w:p/>
-    <w:p/>
-    <w:p/>
-    <w:p/>
-    <w:p>
-      <w:pPr>
+      <w:r>
         <w:rPr>
           <w:u w:val="single"/>
         </w:rPr>
-      </w:pPr>
-      <w:r>
-        <w:rPr>
-          <w:u w:val="single"/>
-        </w:rPr>
+        <w:lastRenderedPageBreak/>
         <w:t>Some limitations of the current system</w:t>
       </w:r>
     </w:p>
@@ -1765,7 +1760,7 @@
 </file>
 
 <file path=customXml/itemProps1.xml><?xml version="1.0" encoding="utf-8"?>
-<ds:datastoreItem xmlns:ds="http://schemas.openxmlformats.org/officeDocument/2006/customXml" ds:itemID="{06DBBF72-D6E3-49EE-A4AF-4D94DB706A0E}">
+<ds:datastoreItem xmlns:ds="http://schemas.openxmlformats.org/officeDocument/2006/customXml" ds:itemID="{4DACCC8D-E9D0-4B8F-AFA0-4916CD51D12A}">
   <ds:schemaRefs>
     <ds:schemaRef ds:uri="http://schemas.openxmlformats.org/officeDocument/2006/bibliography"/>
   </ds:schemaRefs>

</xml_diff>